<commit_message>
ajeitando pequenas más práticas
</commit_message>
<xml_diff>
--- a/Anotações.docx
+++ b/Anotações.docx
@@ -217,17 +217,349 @@
           <w:b/>
           <w:lang w:val="pt-BR"/>
         </w:rPr>
-        <w:t>Sensor d</w:t>
-      </w:r>
+        <w:t>Sensor de cor TCS230</w:t>
+      </w:r>
+    </w:p>
+    <w:p>
+      <w:pPr>
+        <w:rPr>
+          <w:b/>
+          <w:lang w:val="pt-BR"/>
+        </w:rPr>
+      </w:pPr>
+    </w:p>
+    <w:p>
+      <w:pPr>
+        <w:pStyle w:val="Ttulo1"/>
+      </w:pPr>
+      <w:r>
+        <w:t>Calculo do volume</w:t>
+      </w:r>
+    </w:p>
+    <w:p>
+      <w:pPr>
+        <w:tabs>
+          <w:tab w:val="left" w:pos="360"/>
+          <w:tab w:val="left" w:pos="720"/>
+          <w:tab w:val="left" w:pos="1080"/>
+          <w:tab w:val="left" w:pos="1440"/>
+          <w:tab w:val="left" w:pos="1800"/>
+          <w:tab w:val="left" w:pos="2160"/>
+          <w:tab w:val="left" w:pos="2520"/>
+          <w:tab w:val="left" w:pos="2880"/>
+          <w:tab w:val="left" w:pos="3240"/>
+          <w:tab w:val="left" w:pos="3600"/>
+          <w:tab w:val="left" w:pos="3960"/>
+          <w:tab w:val="left" w:pos="4320"/>
+          <w:tab w:val="left" w:pos="4680"/>
+          <w:tab w:val="left" w:pos="5040"/>
+          <w:tab w:val="left" w:pos="5400"/>
+          <w:tab w:val="left" w:pos="5760"/>
+          <w:tab w:val="left" w:pos="6120"/>
+          <w:tab w:val="left" w:pos="6480"/>
+          <w:tab w:val="left" w:pos="6840"/>
+          <w:tab w:val="left" w:pos="7200"/>
+          <w:tab w:val="left" w:pos="7560"/>
+          <w:tab w:val="left" w:pos="7920"/>
+          <w:tab w:val="left" w:pos="8280"/>
+          <w:tab w:val="left" w:pos="8640"/>
+          <w:tab w:val="left" w:pos="9000"/>
+          <w:tab w:val="left" w:pos="9360"/>
+          <w:tab w:val="left" w:pos="9720"/>
+          <w:tab w:val="left" w:pos="10080"/>
+          <w:tab w:val="left" w:pos="10440"/>
+          <w:tab w:val="left" w:pos="10800"/>
+          <w:tab w:val="left" w:pos="11160"/>
+          <w:tab w:val="left" w:pos="11520"/>
+        </w:tabs>
+        <w:autoSpaceDE w:val="0"/>
+        <w:autoSpaceDN w:val="0"/>
+        <w:adjustRightInd w:val="0"/>
+        <w:spacing w:line="240" w:lineRule="auto"/>
+        <w:rPr>
+          <w:rFonts w:ascii="Segoe Print" w:hAnsi="Segoe Print" w:cs="Segoe Print"/>
+          <w:color w:val="auto"/>
+          <w:sz w:val="22"/>
+          <w:lang w:val="pt"/>
+        </w:rPr>
+      </w:pPr>
+      <w:r>
+        <w:rPr>
+          <w:rFonts w:ascii="Segoe Print" w:hAnsi="Segoe Print" w:cs="Segoe Print"/>
+          <w:color w:val="auto"/>
+          <w:sz w:val="22"/>
+          <w:lang w:val="pt"/>
+        </w:rPr>
+        <w:t>10,72cm (</w:t>
+      </w:r>
+      <w:proofErr w:type="spellStart"/>
+      <w:r>
+        <w:rPr>
+          <w:rFonts w:ascii="Segoe Print" w:hAnsi="Segoe Print" w:cs="Segoe Print"/>
+          <w:color w:val="auto"/>
+          <w:sz w:val="22"/>
+          <w:lang w:val="pt"/>
+        </w:rPr>
+        <w:t>diametro</w:t>
+      </w:r>
+      <w:proofErr w:type="spellEnd"/>
+      <w:r>
+        <w:rPr>
+          <w:rFonts w:ascii="Segoe Print" w:hAnsi="Segoe Print" w:cs="Segoe Print"/>
+          <w:color w:val="auto"/>
+          <w:sz w:val="22"/>
+          <w:lang w:val="pt"/>
+        </w:rPr>
+        <w:t xml:space="preserve"> superior)</w:t>
+      </w:r>
+    </w:p>
+    <w:p>
+      <w:pPr>
+        <w:tabs>
+          <w:tab w:val="left" w:pos="360"/>
+          <w:tab w:val="left" w:pos="720"/>
+          <w:tab w:val="left" w:pos="1080"/>
+          <w:tab w:val="left" w:pos="1440"/>
+          <w:tab w:val="left" w:pos="1800"/>
+          <w:tab w:val="left" w:pos="2160"/>
+          <w:tab w:val="left" w:pos="2520"/>
+          <w:tab w:val="left" w:pos="2880"/>
+          <w:tab w:val="left" w:pos="3240"/>
+          <w:tab w:val="left" w:pos="3600"/>
+          <w:tab w:val="left" w:pos="3960"/>
+          <w:tab w:val="left" w:pos="4320"/>
+          <w:tab w:val="left" w:pos="4680"/>
+          <w:tab w:val="left" w:pos="5040"/>
+          <w:tab w:val="left" w:pos="5400"/>
+          <w:tab w:val="left" w:pos="5760"/>
+          <w:tab w:val="left" w:pos="6120"/>
+          <w:tab w:val="left" w:pos="6480"/>
+          <w:tab w:val="left" w:pos="6840"/>
+          <w:tab w:val="left" w:pos="7200"/>
+          <w:tab w:val="left" w:pos="7560"/>
+          <w:tab w:val="left" w:pos="7920"/>
+          <w:tab w:val="left" w:pos="8280"/>
+          <w:tab w:val="left" w:pos="8640"/>
+          <w:tab w:val="left" w:pos="9000"/>
+          <w:tab w:val="left" w:pos="9360"/>
+          <w:tab w:val="left" w:pos="9720"/>
+          <w:tab w:val="left" w:pos="10080"/>
+          <w:tab w:val="left" w:pos="10440"/>
+          <w:tab w:val="left" w:pos="10800"/>
+          <w:tab w:val="left" w:pos="11160"/>
+          <w:tab w:val="left" w:pos="11520"/>
+        </w:tabs>
+        <w:autoSpaceDE w:val="0"/>
+        <w:autoSpaceDN w:val="0"/>
+        <w:adjustRightInd w:val="0"/>
+        <w:spacing w:line="240" w:lineRule="auto"/>
+        <w:rPr>
+          <w:rFonts w:ascii="Segoe Print" w:hAnsi="Segoe Print" w:cs="Segoe Print"/>
+          <w:color w:val="auto"/>
+          <w:sz w:val="22"/>
+          <w:lang w:val="pt"/>
+        </w:rPr>
+      </w:pPr>
+      <w:r>
+        <w:rPr>
+          <w:rFonts w:ascii="Segoe Print" w:hAnsi="Segoe Print" w:cs="Segoe Print"/>
+          <w:color w:val="auto"/>
+          <w:sz w:val="22"/>
+          <w:lang w:val="pt"/>
+        </w:rPr>
+        <w:t>8,61 (</w:t>
+      </w:r>
+      <w:proofErr w:type="spellStart"/>
+      <w:r>
+        <w:rPr>
+          <w:rFonts w:ascii="Segoe Print" w:hAnsi="Segoe Print" w:cs="Segoe Print"/>
+          <w:color w:val="auto"/>
+          <w:sz w:val="22"/>
+          <w:lang w:val="pt"/>
+        </w:rPr>
+        <w:t>diamero</w:t>
+      </w:r>
+      <w:proofErr w:type="spellEnd"/>
+      <w:r>
+        <w:rPr>
+          <w:rFonts w:ascii="Segoe Print" w:hAnsi="Segoe Print" w:cs="Segoe Print"/>
+          <w:color w:val="auto"/>
+          <w:sz w:val="22"/>
+          <w:lang w:val="pt"/>
+        </w:rPr>
+        <w:t xml:space="preserve"> inferior)</w:t>
+      </w:r>
+    </w:p>
+    <w:p>
+      <w:pPr>
+        <w:tabs>
+          <w:tab w:val="left" w:pos="360"/>
+          <w:tab w:val="left" w:pos="720"/>
+          <w:tab w:val="left" w:pos="1080"/>
+          <w:tab w:val="left" w:pos="1440"/>
+          <w:tab w:val="left" w:pos="1800"/>
+          <w:tab w:val="left" w:pos="2160"/>
+          <w:tab w:val="left" w:pos="2520"/>
+          <w:tab w:val="left" w:pos="2880"/>
+          <w:tab w:val="left" w:pos="3240"/>
+          <w:tab w:val="left" w:pos="3600"/>
+          <w:tab w:val="left" w:pos="3960"/>
+          <w:tab w:val="left" w:pos="4320"/>
+          <w:tab w:val="left" w:pos="4680"/>
+          <w:tab w:val="left" w:pos="5040"/>
+          <w:tab w:val="left" w:pos="5400"/>
+          <w:tab w:val="left" w:pos="5760"/>
+          <w:tab w:val="left" w:pos="6120"/>
+          <w:tab w:val="left" w:pos="6480"/>
+          <w:tab w:val="left" w:pos="6840"/>
+          <w:tab w:val="left" w:pos="7200"/>
+          <w:tab w:val="left" w:pos="7560"/>
+          <w:tab w:val="left" w:pos="7920"/>
+          <w:tab w:val="left" w:pos="8280"/>
+          <w:tab w:val="left" w:pos="8640"/>
+          <w:tab w:val="left" w:pos="9000"/>
+          <w:tab w:val="left" w:pos="9360"/>
+          <w:tab w:val="left" w:pos="9720"/>
+          <w:tab w:val="left" w:pos="10080"/>
+          <w:tab w:val="left" w:pos="10440"/>
+          <w:tab w:val="left" w:pos="10800"/>
+          <w:tab w:val="left" w:pos="11160"/>
+          <w:tab w:val="left" w:pos="11520"/>
+        </w:tabs>
+        <w:autoSpaceDE w:val="0"/>
+        <w:autoSpaceDN w:val="0"/>
+        <w:adjustRightInd w:val="0"/>
+        <w:spacing w:line="240" w:lineRule="auto"/>
+        <w:rPr>
+          <w:rFonts w:ascii="Segoe Print" w:hAnsi="Segoe Print" w:cs="Segoe Print"/>
+          <w:color w:val="auto"/>
+          <w:sz w:val="22"/>
+          <w:lang w:val="pt"/>
+        </w:rPr>
+      </w:pPr>
+      <w:r>
+        <w:rPr>
+          <w:rFonts w:ascii="Segoe Print" w:hAnsi="Segoe Print" w:cs="Segoe Print"/>
+          <w:color w:val="auto"/>
+          <w:sz w:val="22"/>
+          <w:lang w:val="pt"/>
+        </w:rPr>
+        <w:t xml:space="preserve">13,17cm (altura) </w:t>
+      </w:r>
+    </w:p>
+    <w:p>
+      <w:pPr>
+        <w:tabs>
+          <w:tab w:val="left" w:pos="360"/>
+          <w:tab w:val="left" w:pos="720"/>
+          <w:tab w:val="left" w:pos="1080"/>
+          <w:tab w:val="left" w:pos="1440"/>
+          <w:tab w:val="left" w:pos="1800"/>
+          <w:tab w:val="left" w:pos="2160"/>
+          <w:tab w:val="left" w:pos="2520"/>
+          <w:tab w:val="left" w:pos="2880"/>
+          <w:tab w:val="left" w:pos="3240"/>
+          <w:tab w:val="left" w:pos="3600"/>
+          <w:tab w:val="left" w:pos="3960"/>
+          <w:tab w:val="left" w:pos="4320"/>
+          <w:tab w:val="left" w:pos="4680"/>
+          <w:tab w:val="left" w:pos="5040"/>
+          <w:tab w:val="left" w:pos="5400"/>
+          <w:tab w:val="left" w:pos="5760"/>
+          <w:tab w:val="left" w:pos="6120"/>
+          <w:tab w:val="left" w:pos="6480"/>
+          <w:tab w:val="left" w:pos="6840"/>
+          <w:tab w:val="left" w:pos="7200"/>
+          <w:tab w:val="left" w:pos="7560"/>
+          <w:tab w:val="left" w:pos="7920"/>
+          <w:tab w:val="left" w:pos="8280"/>
+          <w:tab w:val="left" w:pos="8640"/>
+          <w:tab w:val="left" w:pos="9000"/>
+          <w:tab w:val="left" w:pos="9360"/>
+          <w:tab w:val="left" w:pos="9720"/>
+          <w:tab w:val="left" w:pos="10080"/>
+          <w:tab w:val="left" w:pos="10440"/>
+          <w:tab w:val="left" w:pos="10800"/>
+          <w:tab w:val="left" w:pos="11160"/>
+          <w:tab w:val="left" w:pos="11520"/>
+        </w:tabs>
+        <w:autoSpaceDE w:val="0"/>
+        <w:autoSpaceDN w:val="0"/>
+        <w:adjustRightInd w:val="0"/>
+        <w:spacing w:line="240" w:lineRule="auto"/>
+        <w:rPr>
+          <w:rFonts w:ascii="Segoe Print" w:hAnsi="Segoe Print" w:cs="Segoe Print"/>
+          <w:color w:val="auto"/>
+          <w:sz w:val="22"/>
+          <w:lang w:val="pt"/>
+        </w:rPr>
+      </w:pPr>
+      <w:r>
+        <w:rPr>
+          <w:rFonts w:ascii="Segoe Print" w:hAnsi="Segoe Print" w:cs="Segoe Print"/>
+          <w:noProof/>
+          <w:color w:val="auto"/>
+          <w:sz w:val="22"/>
+          <w:lang w:val="pt"/>
+        </w:rPr>
+        <w:drawing>
+          <wp:inline distT="0" distB="0" distL="0" distR="0" wp14:anchorId="35B68609" wp14:editId="48A8D010">
+            <wp:extent cx="2047875" cy="933450"/>
+            <wp:effectExtent l="0" t="0" r="9525" b="0"/>
+            <wp:docPr id="1" name="Imagem 1" descr="Image"/>
+            <wp:cNvGraphicFramePr>
+              <a:graphicFrameLocks xmlns:a="http://schemas.openxmlformats.org/drawingml/2006/main" noChangeAspect="1"/>
+            </wp:cNvGraphicFramePr>
+            <a:graphic xmlns:a="http://schemas.openxmlformats.org/drawingml/2006/main">
+              <a:graphicData uri="http://schemas.openxmlformats.org/drawingml/2006/picture">
+                <pic:pic xmlns:pic="http://schemas.openxmlformats.org/drawingml/2006/picture">
+                  <pic:nvPicPr>
+                    <pic:cNvPr id="0" name="Picture 1" descr="Image"/>
+                    <pic:cNvPicPr>
+                      <a:picLocks noChangeAspect="1" noChangeArrowheads="1"/>
+                    </pic:cNvPicPr>
+                  </pic:nvPicPr>
+                  <pic:blipFill>
+                    <a:blip r:embed="rId6">
+                      <a:extLst>
+                        <a:ext uri="{28A0092B-C50C-407E-A947-70E740481C1C}">
+                          <a14:useLocalDpi xmlns:a14="http://schemas.microsoft.com/office/drawing/2010/main" val="0"/>
+                        </a:ext>
+                      </a:extLst>
+                    </a:blip>
+                    <a:srcRect/>
+                    <a:stretch>
+                      <a:fillRect/>
+                    </a:stretch>
+                  </pic:blipFill>
+                  <pic:spPr bwMode="auto">
+                    <a:xfrm>
+                      <a:off x="0" y="0"/>
+                      <a:ext cx="2047875" cy="933450"/>
+                    </a:xfrm>
+                    <a:prstGeom prst="rect">
+                      <a:avLst/>
+                    </a:prstGeom>
+                    <a:noFill/>
+                    <a:ln>
+                      <a:noFill/>
+                    </a:ln>
+                  </pic:spPr>
+                </pic:pic>
+              </a:graphicData>
+            </a:graphic>
+          </wp:inline>
+        </w:drawing>
+      </w:r>
+    </w:p>
+    <w:p>
+      <w:pPr>
+        <w:rPr>
+          <w:lang w:val="pt-BR"/>
+        </w:rPr>
+      </w:pPr>
       <w:bookmarkStart w:id="0" w:name="_GoBack"/>
       <w:bookmarkEnd w:id="0"/>
-      <w:r>
-        <w:rPr>
-          <w:b/>
-          <w:lang w:val="pt-BR"/>
-        </w:rPr>
-        <w:t>e cor TCS230</w:t>
-      </w:r>
     </w:p>
     <w:p>
       <w:pPr>
@@ -250,7 +582,7 @@
           <w:lang w:val="pt-BR"/>
         </w:rPr>
       </w:pPr>
-      <w:hyperlink r:id="rId6" w:history="1">
+      <w:hyperlink r:id="rId7" w:history="1">
         <w:r>
           <w:rPr>
             <w:rStyle w:val="Hyperlink"/>
@@ -266,7 +598,7 @@
           <w:lang w:val="pt-BR"/>
         </w:rPr>
       </w:pPr>
-      <w:hyperlink r:id="rId7" w:history="1">
+      <w:hyperlink r:id="rId8" w:history="1">
         <w:r>
           <w:rPr>
             <w:rStyle w:val="Hyperlink"/>
@@ -288,7 +620,7 @@
           <w:lang w:val="pt-BR"/>
         </w:rPr>
       </w:pPr>
-      <w:hyperlink r:id="rId8" w:history="1">
+      <w:hyperlink r:id="rId9" w:history="1">
         <w:r>
           <w:rPr>
             <w:rStyle w:val="Hyperlink"/>
@@ -318,6 +650,119 @@
 <file path=word/numbering.xml><?xml version="1.0" encoding="utf-8"?>
 <w:numbering xmlns:wpc="http://schemas.microsoft.com/office/word/2010/wordprocessingCanvas" xmlns:cx="http://schemas.microsoft.com/office/drawing/2014/chartex" xmlns:cx1="http://schemas.microsoft.com/office/drawing/2015/9/8/chartex" xmlns:cx2="http://schemas.microsoft.com/office/drawing/2015/10/21/chartex" xmlns:cx3="http://schemas.microsoft.com/office/drawing/2016/5/9/chartex" xmlns:cx4="http://schemas.microsoft.com/office/drawing/2016/5/10/chartex" xmlns:cx5="http://schemas.microsoft.com/office/drawing/2016/5/11/chartex" xmlns:cx6="http://schemas.microsoft.com/office/drawing/2016/5/12/chartex" xmlns:cx7="http://schemas.microsoft.com/office/drawing/2016/5/13/chartex" xmlns:cx8="http://schemas.microsoft.com/office/drawing/2016/5/14/chartex" xmlns:mc="http://schemas.openxmlformats.org/markup-compatibility/2006" xmlns:aink="http://schemas.microsoft.com/office/drawing/2016/ink" xmlns:am3d="http://schemas.microsoft.com/office/drawing/2017/model3d" xmlns:o="urn:schemas-microsoft-com:office:office" xmlns:r="http://schemas.openxmlformats.org/officeDocument/2006/relationships" xmlns:m="http://schemas.openxmlformats.org/officeDocument/2006/math" xmlns:v="urn:schemas-microsoft-com:vml" xmlns:wp14="http://schemas.microsoft.com/office/word/2010/wordprocessingDrawing" xmlns:wp="http://schemas.openxmlformats.org/drawingml/2006/wordprocessingDrawing" xmlns:w10="urn:schemas-microsoft-com:office:word" xmlns:w="http://schemas.openxmlformats.org/wordprocessingml/2006/main" xmlns:w14="http://schemas.microsoft.com/office/word/2010/wordml" xmlns:w15="http://schemas.microsoft.com/office/word/2012/wordml" xmlns:w16cid="http://schemas.microsoft.com/office/word/2016/wordml/cid" xmlns:w16se="http://schemas.microsoft.com/office/word/2015/wordml/symex" xmlns:wpg="http://schemas.microsoft.com/office/word/2010/wordprocessingGroup" xmlns:wpi="http://schemas.microsoft.com/office/word/2010/wordprocessingInk" xmlns:wne="http://schemas.microsoft.com/office/word/2006/wordml" xmlns:wps="http://schemas.microsoft.com/office/word/2010/wordprocessingShape" mc:Ignorable="w14 w15 w16se w16cid wp14">
   <w:abstractNum w:abstractNumId="0" w15:restartNumberingAfterBreak="0">
+    <w:nsid w:val="244C3C52"/>
+    <w:multiLevelType w:val="hybridMultilevel"/>
+    <w:tmpl w:val="C6646BC8"/>
+    <w:lvl w:ilvl="0" w:tplc="04160001">
+      <w:start w:val="1"/>
+      <w:numFmt w:val="bullet"/>
+      <w:lvlText w:val=""/>
+      <w:lvlJc w:val="left"/>
+      <w:pPr>
+        <w:ind w:left="720" w:hanging="360"/>
+      </w:pPr>
+      <w:rPr>
+        <w:rFonts w:ascii="Symbol" w:hAnsi="Symbol" w:hint="default"/>
+      </w:rPr>
+    </w:lvl>
+    <w:lvl w:ilvl="1" w:tplc="04160003" w:tentative="1">
+      <w:start w:val="1"/>
+      <w:numFmt w:val="bullet"/>
+      <w:lvlText w:val="o"/>
+      <w:lvlJc w:val="left"/>
+      <w:pPr>
+        <w:ind w:left="1440" w:hanging="360"/>
+      </w:pPr>
+      <w:rPr>
+        <w:rFonts w:ascii="Courier New" w:hAnsi="Courier New" w:cs="Courier New" w:hint="default"/>
+      </w:rPr>
+    </w:lvl>
+    <w:lvl w:ilvl="2" w:tplc="04160005" w:tentative="1">
+      <w:start w:val="1"/>
+      <w:numFmt w:val="bullet"/>
+      <w:lvlText w:val=""/>
+      <w:lvlJc w:val="left"/>
+      <w:pPr>
+        <w:ind w:left="2160" w:hanging="360"/>
+      </w:pPr>
+      <w:rPr>
+        <w:rFonts w:ascii="Wingdings" w:hAnsi="Wingdings" w:hint="default"/>
+      </w:rPr>
+    </w:lvl>
+    <w:lvl w:ilvl="3" w:tplc="04160001" w:tentative="1">
+      <w:start w:val="1"/>
+      <w:numFmt w:val="bullet"/>
+      <w:lvlText w:val=""/>
+      <w:lvlJc w:val="left"/>
+      <w:pPr>
+        <w:ind w:left="2880" w:hanging="360"/>
+      </w:pPr>
+      <w:rPr>
+        <w:rFonts w:ascii="Symbol" w:hAnsi="Symbol" w:hint="default"/>
+      </w:rPr>
+    </w:lvl>
+    <w:lvl w:ilvl="4" w:tplc="04160003" w:tentative="1">
+      <w:start w:val="1"/>
+      <w:numFmt w:val="bullet"/>
+      <w:lvlText w:val="o"/>
+      <w:lvlJc w:val="left"/>
+      <w:pPr>
+        <w:ind w:left="3600" w:hanging="360"/>
+      </w:pPr>
+      <w:rPr>
+        <w:rFonts w:ascii="Courier New" w:hAnsi="Courier New" w:cs="Courier New" w:hint="default"/>
+      </w:rPr>
+    </w:lvl>
+    <w:lvl w:ilvl="5" w:tplc="04160005" w:tentative="1">
+      <w:start w:val="1"/>
+      <w:numFmt w:val="bullet"/>
+      <w:lvlText w:val=""/>
+      <w:lvlJc w:val="left"/>
+      <w:pPr>
+        <w:ind w:left="4320" w:hanging="360"/>
+      </w:pPr>
+      <w:rPr>
+        <w:rFonts w:ascii="Wingdings" w:hAnsi="Wingdings" w:hint="default"/>
+      </w:rPr>
+    </w:lvl>
+    <w:lvl w:ilvl="6" w:tplc="04160001" w:tentative="1">
+      <w:start w:val="1"/>
+      <w:numFmt w:val="bullet"/>
+      <w:lvlText w:val=""/>
+      <w:lvlJc w:val="left"/>
+      <w:pPr>
+        <w:ind w:left="5040" w:hanging="360"/>
+      </w:pPr>
+      <w:rPr>
+        <w:rFonts w:ascii="Symbol" w:hAnsi="Symbol" w:hint="default"/>
+      </w:rPr>
+    </w:lvl>
+    <w:lvl w:ilvl="7" w:tplc="04160003" w:tentative="1">
+      <w:start w:val="1"/>
+      <w:numFmt w:val="bullet"/>
+      <w:lvlText w:val="o"/>
+      <w:lvlJc w:val="left"/>
+      <w:pPr>
+        <w:ind w:left="5760" w:hanging="360"/>
+      </w:pPr>
+      <w:rPr>
+        <w:rFonts w:ascii="Courier New" w:hAnsi="Courier New" w:cs="Courier New" w:hint="default"/>
+      </w:rPr>
+    </w:lvl>
+    <w:lvl w:ilvl="8" w:tplc="04160005" w:tentative="1">
+      <w:start w:val="1"/>
+      <w:numFmt w:val="bullet"/>
+      <w:lvlText w:val=""/>
+      <w:lvlJc w:val="left"/>
+      <w:pPr>
+        <w:ind w:left="6480" w:hanging="360"/>
+      </w:pPr>
+      <w:rPr>
+        <w:rFonts w:ascii="Wingdings" w:hAnsi="Wingdings" w:hint="default"/>
+      </w:rPr>
+    </w:lvl>
+  </w:abstractNum>
+  <w:abstractNum w:abstractNumId="1" w15:restartNumberingAfterBreak="0">
     <w:nsid w:val="6D4551D4"/>
     <w:multiLevelType w:val="hybridMultilevel"/>
     <w:tmpl w:val="E202254E"/>
@@ -431,6 +876,9 @@
     </w:lvl>
   </w:abstractNum>
   <w:num w:numId="1">
+    <w:abstractNumId w:val="1"/>
+  </w:num>
+  <w:num w:numId="2">
     <w:abstractNumId w:val="0"/>
   </w:num>
 </w:numbering>

</xml_diff>